<commit_message>
Se realizaron modificaciones en los documentos de los casos de prueba de los CU-02-10-15 y se agregaron mejoras en la presentacion de los egresos de facebook y algunos errores encontrados
</commit_message>
<xml_diff>
--- a/Artefactos/Casos de pruebas/Casos de prueba_CU-02_CU-10.docx
+++ b/Artefactos/Casos de pruebas/Casos de prueba_CU-02_CU-10.docx
@@ -1760,15 +1760,7 @@
                 <w:sz w:val="18"/>
                 <w:szCs w:val="18"/>
               </w:rPr>
-              <w:t>El registro no debe de contener id dentro de la base de datos</w:t>
-            </w:r>
-            <w:r>
-              <w:rPr>
-                <w:rFonts w:ascii="Arial" w:hAnsi="Arial" w:cs="Arial"/>
-                <w:sz w:val="18"/>
-                <w:szCs w:val="18"/>
-              </w:rPr>
-              <w:t>.</w:t>
+              <w:t>El registro no debe de contener id dentro de la base de datos.</w:t>
             </w:r>
           </w:p>
         </w:tc>
@@ -3025,15 +3017,7 @@
                 <w:sz w:val="18"/>
                 <w:szCs w:val="18"/>
               </w:rPr>
-              <w:t xml:space="preserve">Tipo de pago: </w:t>
-            </w:r>
-            <w:r>
-              <w:rPr>
-                <w:rFonts w:ascii="Arial" w:hAnsi="Arial" w:cs="Arial"/>
-                <w:sz w:val="18"/>
-                <w:szCs w:val="18"/>
-              </w:rPr>
-              <w:t>Mensual</w:t>
+              <w:t>Tipo de pago: Mensual</w:t>
             </w:r>
           </w:p>
           <w:p>
@@ -3059,10 +3043,7 @@
             </w:r>
             <w:proofErr w:type="gramEnd"/>
             <w:r>
-              <w:t xml:space="preserve">: </w:t>
-            </w:r>
-            <w:r>
-              <w:t>1200</w:t>
+              <w:t>: 1200</w:t>
             </w:r>
           </w:p>
         </w:tc>
@@ -5244,8 +5225,8 @@
         <w:tblLook w:val="04A0" w:firstRow="1" w:lastRow="0" w:firstColumn="1" w:lastColumn="0" w:noHBand="0" w:noVBand="1"/>
       </w:tblPr>
       <w:tblGrid>
-        <w:gridCol w:w="2122"/>
-        <w:gridCol w:w="3969"/>
+        <w:gridCol w:w="1271"/>
+        <w:gridCol w:w="4820"/>
         <w:gridCol w:w="2835"/>
         <w:gridCol w:w="2551"/>
         <w:gridCol w:w="851"/>
@@ -5258,7 +5239,7 @@
         <w:tc>
           <w:tcPr>
             <w:cnfStyle w:val="001000000000" w:firstRow="0" w:lastRow="0" w:firstColumn="1" w:lastColumn="0" w:oddVBand="0" w:evenVBand="0" w:oddHBand="0" w:evenHBand="0" w:firstRowFirstColumn="0" w:firstRowLastColumn="0" w:lastRowFirstColumn="0" w:lastRowLastColumn="0"/>
-            <w:tcW w:w="2122" w:type="dxa"/>
+            <w:tcW w:w="1271" w:type="dxa"/>
             <w:tcBorders>
               <w:right w:val="single" w:sz="4" w:space="0" w:color="auto"/>
             </w:tcBorders>
@@ -5277,23 +5258,13 @@
                 <w:sz w:val="18"/>
                 <w:szCs w:val="18"/>
               </w:rPr>
-              <w:t>Cas</w:t>
-            </w:r>
-            <w:bookmarkStart w:id="0" w:name="_GoBack"/>
-            <w:bookmarkEnd w:id="0"/>
-            <w:r>
-              <w:rPr>
-                <w:rFonts w:ascii="Arial" w:hAnsi="Arial" w:cs="Arial"/>
-                <w:sz w:val="18"/>
-                <w:szCs w:val="18"/>
-              </w:rPr>
-              <w:t>o de prueba</w:t>
-            </w:r>
-          </w:p>
-        </w:tc>
-        <w:tc>
-          <w:tcPr>
-            <w:tcW w:w="3969" w:type="dxa"/>
+              <w:t>Caso de prueba</w:t>
+            </w:r>
+          </w:p>
+        </w:tc>
+        <w:tc>
+          <w:tcPr>
+            <w:tcW w:w="4820" w:type="dxa"/>
             <w:tcBorders>
               <w:left w:val="single" w:sz="4" w:space="0" w:color="auto"/>
               <w:right w:val="single" w:sz="4" w:space="0" w:color="auto"/>
@@ -5433,7 +5404,7 @@
         <w:tc>
           <w:tcPr>
             <w:cnfStyle w:val="001000000000" w:firstRow="0" w:lastRow="0" w:firstColumn="1" w:lastColumn="0" w:oddVBand="0" w:evenVBand="0" w:oddHBand="0" w:evenHBand="0" w:firstRowFirstColumn="0" w:firstRowLastColumn="0" w:lastRowFirstColumn="0" w:lastRowLastColumn="0"/>
-            <w:tcW w:w="2122" w:type="dxa"/>
+            <w:tcW w:w="1271" w:type="dxa"/>
           </w:tcPr>
           <w:p>
             <w:pPr>
@@ -5455,7 +5426,7 @@
         </w:tc>
         <w:tc>
           <w:tcPr>
-            <w:tcW w:w="3969" w:type="dxa"/>
+            <w:tcW w:w="4820" w:type="dxa"/>
           </w:tcPr>
           <w:p>
             <w:pPr>
@@ -5638,7 +5609,7 @@
                 <w:sz w:val="18"/>
                 <w:szCs w:val="18"/>
               </w:rPr>
-              <w:t>Campos válidos y completos.</w:t>
+              <w:t>No debe de tener asignado un id en la base de datos</w:t>
             </w:r>
           </w:p>
         </w:tc>
@@ -5661,7 +5632,7 @@
                 <w:sz w:val="18"/>
                 <w:szCs w:val="18"/>
               </w:rPr>
-              <w:t>Validación del registro positiva.</w:t>
+              <w:t>Se guarda el alumno en la base de datos</w:t>
             </w:r>
           </w:p>
         </w:tc>
@@ -5716,7 +5687,7 @@
         <w:tc>
           <w:tcPr>
             <w:cnfStyle w:val="001000000000" w:firstRow="0" w:lastRow="0" w:firstColumn="1" w:lastColumn="0" w:oddVBand="0" w:evenVBand="0" w:oddHBand="0" w:evenHBand="0" w:firstRowFirstColumn="0" w:firstRowLastColumn="0" w:lastRowFirstColumn="0" w:lastRowLastColumn="0"/>
-            <w:tcW w:w="2122" w:type="dxa"/>
+            <w:tcW w:w="1271" w:type="dxa"/>
           </w:tcPr>
           <w:p>
             <w:pPr>
@@ -5746,7 +5717,7 @@
         </w:tc>
         <w:tc>
           <w:tcPr>
-            <w:tcW w:w="3969" w:type="dxa"/>
+            <w:tcW w:w="4820" w:type="dxa"/>
           </w:tcPr>
           <w:p>
             <w:pPr>
@@ -5934,7 +5905,7 @@
                 <w:sz w:val="18"/>
                 <w:szCs w:val="18"/>
               </w:rPr>
-              <w:t>Correo invalido</w:t>
+              <w:t>No debe de tener asignado un id en la base de datos</w:t>
             </w:r>
           </w:p>
         </w:tc>
@@ -5957,7 +5928,15 @@
                 <w:sz w:val="18"/>
                 <w:szCs w:val="18"/>
               </w:rPr>
-              <w:t>Validación de correo falso</w:t>
+              <w:t>No s</w:t>
+            </w:r>
+            <w:r>
+              <w:rPr>
+                <w:rFonts w:ascii="Arial" w:hAnsi="Arial" w:cs="Arial"/>
+                <w:sz w:val="18"/>
+                <w:szCs w:val="18"/>
+              </w:rPr>
+              <w:t>e guarda el alumno en la base de datos</w:t>
             </w:r>
           </w:p>
         </w:tc>
@@ -5991,6 +5970,304 @@
           <w:p>
             <w:pPr>
               <w:cnfStyle w:val="000000000000" w:firstRow="0" w:lastRow="0" w:firstColumn="0" w:lastColumn="0" w:oddVBand="0" w:evenVBand="0" w:oddHBand="0" w:evenHBand="0" w:firstRowFirstColumn="0" w:firstRowLastColumn="0" w:lastRowFirstColumn="0" w:lastRowLastColumn="0"/>
+              <w:rPr>
+                <w:rFonts w:ascii="Arial" w:hAnsi="Arial" w:cs="Arial"/>
+                <w:sz w:val="18"/>
+                <w:szCs w:val="18"/>
+              </w:rPr>
+            </w:pPr>
+            <w:r>
+              <w:rPr>
+                <w:rFonts w:ascii="Arial" w:hAnsi="Arial" w:cs="Arial"/>
+                <w:sz w:val="18"/>
+                <w:szCs w:val="18"/>
+              </w:rPr>
+              <w:t>Pasó</w:t>
+            </w:r>
+          </w:p>
+        </w:tc>
+      </w:tr>
+      <w:tr>
+        <w:trPr>
+          <w:cnfStyle w:val="000000100000" w:firstRow="0" w:lastRow="0" w:firstColumn="0" w:lastColumn="0" w:oddVBand="0" w:evenVBand="0" w:oddHBand="1" w:evenHBand="0" w:firstRowFirstColumn="0" w:firstRowLastColumn="0" w:lastRowFirstColumn="0" w:lastRowLastColumn="0"/>
+        </w:trPr>
+        <w:tc>
+          <w:tcPr>
+            <w:cnfStyle w:val="001000000000" w:firstRow="0" w:lastRow="0" w:firstColumn="1" w:lastColumn="0" w:oddVBand="0" w:evenVBand="0" w:oddHBand="0" w:evenHBand="0" w:firstRowFirstColumn="0" w:firstRowLastColumn="0" w:lastRowFirstColumn="0" w:lastRowLastColumn="0"/>
+            <w:tcW w:w="1271" w:type="dxa"/>
+          </w:tcPr>
+          <w:p>
+            <w:pPr>
+              <w:rPr>
+                <w:rFonts w:ascii="Arial" w:hAnsi="Arial" w:cs="Arial"/>
+                <w:sz w:val="18"/>
+                <w:szCs w:val="18"/>
+              </w:rPr>
+            </w:pPr>
+            <w:r>
+              <w:rPr>
+                <w:rFonts w:ascii="Arial" w:hAnsi="Arial" w:cs="Arial"/>
+                <w:sz w:val="18"/>
+                <w:szCs w:val="18"/>
+              </w:rPr>
+              <w:t>CP-03</w:t>
+            </w:r>
+          </w:p>
+        </w:tc>
+        <w:tc>
+          <w:tcPr>
+            <w:tcW w:w="4820" w:type="dxa"/>
+          </w:tcPr>
+          <w:p>
+            <w:pPr>
+              <w:cnfStyle w:val="000000100000" w:firstRow="0" w:lastRow="0" w:firstColumn="0" w:lastColumn="0" w:oddVBand="0" w:evenVBand="0" w:oddHBand="1" w:evenHBand="0" w:firstRowFirstColumn="0" w:firstRowLastColumn="0" w:lastRowFirstColumn="0" w:lastRowLastColumn="0"/>
+              <w:rPr>
+                <w:rFonts w:ascii="Arial" w:hAnsi="Arial" w:cs="Arial"/>
+                <w:b/>
+                <w:bCs/>
+                <w:sz w:val="18"/>
+                <w:szCs w:val="18"/>
+              </w:rPr>
+            </w:pPr>
+            <w:r>
+              <w:rPr>
+                <w:rFonts w:ascii="Arial" w:hAnsi="Arial" w:cs="Arial"/>
+                <w:sz w:val="18"/>
+                <w:szCs w:val="18"/>
+              </w:rPr>
+              <w:t xml:space="preserve">Nombre: </w:t>
+            </w:r>
+            <w:proofErr w:type="spellStart"/>
+            <w:r>
+              <w:rPr>
+                <w:rFonts w:ascii="Arial" w:hAnsi="Arial" w:cs="Arial"/>
+                <w:sz w:val="18"/>
+                <w:szCs w:val="18"/>
+              </w:rPr>
+              <w:t>Adrian</w:t>
+            </w:r>
+            <w:proofErr w:type="spellEnd"/>
+          </w:p>
+          <w:p>
+            <w:pPr>
+              <w:cnfStyle w:val="000000100000" w:firstRow="0" w:lastRow="0" w:firstColumn="0" w:lastColumn="0" w:oddVBand="0" w:evenVBand="0" w:oddHBand="1" w:evenHBand="0" w:firstRowFirstColumn="0" w:firstRowLastColumn="0" w:lastRowFirstColumn="0" w:lastRowLastColumn="0"/>
+              <w:rPr>
+                <w:rFonts w:ascii="Arial" w:hAnsi="Arial" w:cs="Arial"/>
+                <w:b/>
+                <w:bCs/>
+                <w:sz w:val="18"/>
+                <w:szCs w:val="18"/>
+              </w:rPr>
+            </w:pPr>
+            <w:r>
+              <w:rPr>
+                <w:rFonts w:ascii="Arial" w:hAnsi="Arial" w:cs="Arial"/>
+                <w:sz w:val="18"/>
+                <w:szCs w:val="18"/>
+              </w:rPr>
+              <w:t xml:space="preserve">Apellidos: </w:t>
+            </w:r>
+            <w:r>
+              <w:rPr>
+                <w:rFonts w:ascii="Arial" w:hAnsi="Arial" w:cs="Arial"/>
+                <w:sz w:val="18"/>
+                <w:szCs w:val="18"/>
+              </w:rPr>
+              <w:t>Bustamante Zarate</w:t>
+            </w:r>
+          </w:p>
+          <w:p>
+            <w:pPr>
+              <w:cnfStyle w:val="000000100000" w:firstRow="0" w:lastRow="0" w:firstColumn="0" w:lastColumn="0" w:oddVBand="0" w:evenVBand="0" w:oddHBand="1" w:evenHBand="0" w:firstRowFirstColumn="0" w:firstRowLastColumn="0" w:lastRowFirstColumn="0" w:lastRowLastColumn="0"/>
+              <w:rPr>
+                <w:rFonts w:ascii="Arial" w:hAnsi="Arial" w:cs="Arial"/>
+                <w:b/>
+                <w:bCs/>
+                <w:sz w:val="18"/>
+                <w:szCs w:val="18"/>
+              </w:rPr>
+            </w:pPr>
+            <w:r>
+              <w:rPr>
+                <w:rFonts w:ascii="Arial" w:hAnsi="Arial" w:cs="Arial"/>
+                <w:sz w:val="18"/>
+                <w:szCs w:val="18"/>
+              </w:rPr>
+              <w:t xml:space="preserve">Correo: </w:t>
+            </w:r>
+            <w:hyperlink r:id="rId16" w:history="1">
+              <w:r>
+                <w:rPr>
+                  <w:rStyle w:val="Hipervnculo"/>
+                  <w:rFonts w:ascii="Arial" w:hAnsi="Arial" w:cs="Arial"/>
+                  <w:sz w:val="18"/>
+                  <w:szCs w:val="18"/>
+                </w:rPr>
+                <w:t>arkwn@gmail.com</w:t>
+              </w:r>
+            </w:hyperlink>
+          </w:p>
+          <w:p>
+            <w:pPr>
+              <w:cnfStyle w:val="000000100000" w:firstRow="0" w:lastRow="0" w:firstColumn="0" w:lastColumn="0" w:oddVBand="0" w:evenVBand="0" w:oddHBand="1" w:evenHBand="0" w:firstRowFirstColumn="0" w:firstRowLastColumn="0" w:lastRowFirstColumn="0" w:lastRowLastColumn="0"/>
+              <w:rPr>
+                <w:rFonts w:ascii="Arial" w:hAnsi="Arial" w:cs="Arial"/>
+                <w:b/>
+                <w:bCs/>
+                <w:sz w:val="18"/>
+                <w:szCs w:val="18"/>
+              </w:rPr>
+            </w:pPr>
+            <w:r>
+              <w:rPr>
+                <w:rFonts w:ascii="Arial" w:hAnsi="Arial" w:cs="Arial"/>
+                <w:sz w:val="18"/>
+                <w:szCs w:val="18"/>
+              </w:rPr>
+              <w:t>Teléfono: 22</w:t>
+            </w:r>
+            <w:r>
+              <w:rPr>
+                <w:rFonts w:ascii="Arial" w:hAnsi="Arial" w:cs="Arial"/>
+                <w:sz w:val="18"/>
+                <w:szCs w:val="18"/>
+              </w:rPr>
+              <w:t>82270732</w:t>
+            </w:r>
+          </w:p>
+          <w:p>
+            <w:pPr>
+              <w:cnfStyle w:val="000000100000" w:firstRow="0" w:lastRow="0" w:firstColumn="0" w:lastColumn="0" w:oddVBand="0" w:evenVBand="0" w:oddHBand="1" w:evenHBand="0" w:firstRowFirstColumn="0" w:firstRowLastColumn="0" w:lastRowFirstColumn="0" w:lastRowLastColumn="0"/>
+              <w:rPr>
+                <w:rFonts w:ascii="Arial" w:hAnsi="Arial" w:cs="Arial"/>
+                <w:b/>
+                <w:bCs/>
+                <w:sz w:val="18"/>
+                <w:szCs w:val="18"/>
+              </w:rPr>
+            </w:pPr>
+            <w:r>
+              <w:rPr>
+                <w:rFonts w:ascii="Arial" w:hAnsi="Arial" w:cs="Arial"/>
+                <w:sz w:val="18"/>
+                <w:szCs w:val="18"/>
+              </w:rPr>
+              <w:t xml:space="preserve">Dirección: </w:t>
+            </w:r>
+            <w:bookmarkStart w:id="0" w:name="_GoBack"/>
+            <w:r>
+              <w:rPr>
+                <w:rFonts w:ascii="Arial" w:hAnsi="Arial" w:cs="Arial"/>
+                <w:sz w:val="18"/>
+                <w:szCs w:val="18"/>
+              </w:rPr>
+              <w:t>Xalapa</w:t>
+            </w:r>
+            <w:bookmarkEnd w:id="0"/>
+          </w:p>
+          <w:p>
+            <w:pPr>
+              <w:cnfStyle w:val="000000100000" w:firstRow="0" w:lastRow="0" w:firstColumn="0" w:lastColumn="0" w:oddVBand="0" w:evenVBand="0" w:oddHBand="1" w:evenHBand="0" w:firstRowFirstColumn="0" w:firstRowLastColumn="0" w:lastRowFirstColumn="0" w:lastRowLastColumn="0"/>
+            </w:pPr>
+            <w:r>
+              <w:rPr>
+                <w:rFonts w:ascii="Arial" w:hAnsi="Arial" w:cs="Arial"/>
+                <w:sz w:val="18"/>
+                <w:szCs w:val="18"/>
+              </w:rPr>
+              <w:t xml:space="preserve">Imagen: </w:t>
+            </w:r>
+            <w:r>
+              <w:rPr>
+                <w:rFonts w:ascii="Arial" w:hAnsi="Arial" w:cs="Arial"/>
+                <w:sz w:val="18"/>
+                <w:szCs w:val="18"/>
+              </w:rPr>
+              <w:t>41109390.jpg</w:t>
+            </w:r>
+          </w:p>
+          <w:p>
+            <w:pPr>
+              <w:cnfStyle w:val="000000100000" w:firstRow="0" w:lastRow="0" w:firstColumn="0" w:lastColumn="0" w:oddVBand="0" w:evenVBand="0" w:oddHBand="1" w:evenHBand="0" w:firstRowFirstColumn="0" w:firstRowLastColumn="0" w:lastRowFirstColumn="0" w:lastRowLastColumn="0"/>
+            </w:pPr>
+          </w:p>
+        </w:tc>
+        <w:tc>
+          <w:tcPr>
+            <w:tcW w:w="2835" w:type="dxa"/>
+          </w:tcPr>
+          <w:p>
+            <w:pPr>
+              <w:cnfStyle w:val="000000100000" w:firstRow="0" w:lastRow="0" w:firstColumn="0" w:lastColumn="0" w:oddVBand="0" w:evenVBand="0" w:oddHBand="1" w:evenHBand="0" w:firstRowFirstColumn="0" w:firstRowLastColumn="0" w:lastRowFirstColumn="0" w:lastRowLastColumn="0"/>
+              <w:rPr>
+                <w:rFonts w:ascii="Arial" w:hAnsi="Arial" w:cs="Arial"/>
+                <w:sz w:val="18"/>
+                <w:szCs w:val="18"/>
+              </w:rPr>
+            </w:pPr>
+            <w:r>
+              <w:rPr>
+                <w:rFonts w:ascii="Arial" w:hAnsi="Arial" w:cs="Arial"/>
+                <w:sz w:val="18"/>
+                <w:szCs w:val="18"/>
+              </w:rPr>
+              <w:t>No debe de tener asignado un id en la base de datos</w:t>
+            </w:r>
+          </w:p>
+        </w:tc>
+        <w:tc>
+          <w:tcPr>
+            <w:tcW w:w="2551" w:type="dxa"/>
+          </w:tcPr>
+          <w:p>
+            <w:pPr>
+              <w:cnfStyle w:val="000000100000" w:firstRow="0" w:lastRow="0" w:firstColumn="0" w:lastColumn="0" w:oddVBand="0" w:evenVBand="0" w:oddHBand="1" w:evenHBand="0" w:firstRowFirstColumn="0" w:firstRowLastColumn="0" w:lastRowFirstColumn="0" w:lastRowLastColumn="0"/>
+              <w:rPr>
+                <w:rFonts w:ascii="Arial" w:hAnsi="Arial" w:cs="Arial"/>
+                <w:sz w:val="18"/>
+                <w:szCs w:val="18"/>
+              </w:rPr>
+            </w:pPr>
+            <w:r>
+              <w:rPr>
+                <w:rFonts w:ascii="Arial" w:hAnsi="Arial" w:cs="Arial"/>
+                <w:sz w:val="18"/>
+                <w:szCs w:val="18"/>
+              </w:rPr>
+              <w:t>Se guarda el alumno en la base de datos</w:t>
+            </w:r>
+          </w:p>
+        </w:tc>
+        <w:tc>
+          <w:tcPr>
+            <w:tcW w:w="851" w:type="dxa"/>
+          </w:tcPr>
+          <w:p>
+            <w:pPr>
+              <w:cnfStyle w:val="000000100000" w:firstRow="0" w:lastRow="0" w:firstColumn="0" w:lastColumn="0" w:oddVBand="0" w:evenVBand="0" w:oddHBand="1" w:evenHBand="0" w:firstRowFirstColumn="0" w:firstRowLastColumn="0" w:lastRowFirstColumn="0" w:lastRowLastColumn="0"/>
+              <w:rPr>
+                <w:rFonts w:ascii="Arial" w:hAnsi="Arial" w:cs="Arial"/>
+                <w:sz w:val="18"/>
+                <w:szCs w:val="18"/>
+              </w:rPr>
+            </w:pPr>
+            <w:r>
+              <w:rPr>
+                <w:rFonts w:ascii="Arial" w:hAnsi="Arial" w:cs="Arial"/>
+                <w:sz w:val="18"/>
+                <w:szCs w:val="18"/>
+              </w:rPr>
+              <w:t>true</w:t>
+            </w:r>
+          </w:p>
+        </w:tc>
+        <w:tc>
+          <w:tcPr>
+            <w:tcW w:w="1275" w:type="dxa"/>
+          </w:tcPr>
+          <w:p>
+            <w:pPr>
+              <w:cnfStyle w:val="000000100000" w:firstRow="0" w:lastRow="0" w:firstColumn="0" w:lastColumn="0" w:oddVBand="0" w:evenVBand="0" w:oddHBand="1" w:evenHBand="0" w:firstRowFirstColumn="0" w:firstRowLastColumn="0" w:lastRowFirstColumn="0" w:lastRowLastColumn="0"/>
               <w:rPr>
                 <w:rFonts w:ascii="Arial" w:hAnsi="Arial" w:cs="Arial"/>
                 <w:sz w:val="18"/>
@@ -6307,7 +6584,7 @@
               </w:rPr>
               <w:t xml:space="preserve">Correo: </w:t>
             </w:r>
-            <w:hyperlink r:id="rId16" w:history="1">
+            <w:hyperlink r:id="rId17" w:history="1">
               <w:r>
                 <w:rPr>
                   <w:rStyle w:val="Hipervnculo"/>
@@ -6498,6 +6775,14 @@
                 <w:szCs w:val="18"/>
               </w:rPr>
             </w:pPr>
+            <w:r>
+              <w:rPr>
+                <w:rFonts w:ascii="Arial" w:hAnsi="Arial" w:cs="Arial"/>
+                <w:sz w:val="18"/>
+                <w:szCs w:val="18"/>
+              </w:rPr>
+              <w:t>Pasó</w:t>
+            </w:r>
           </w:p>
         </w:tc>
       </w:tr>
@@ -6612,7 +6897,7 @@
               </w:rPr>
               <w:t xml:space="preserve">Correo: </w:t>
             </w:r>
-            <w:hyperlink r:id="rId17" w:history="1">
+            <w:hyperlink r:id="rId18" w:history="1">
               <w:r>
                 <w:rPr>
                   <w:rStyle w:val="Hipervnculo"/>
@@ -6806,6 +7091,14 @@
                 <w:szCs w:val="18"/>
               </w:rPr>
             </w:pPr>
+            <w:r>
+              <w:rPr>
+                <w:rFonts w:ascii="Arial" w:hAnsi="Arial" w:cs="Arial"/>
+                <w:sz w:val="18"/>
+                <w:szCs w:val="18"/>
+              </w:rPr>
+              <w:t>Pasó</w:t>
+            </w:r>
           </w:p>
         </w:tc>
       </w:tr>
@@ -6915,7 +7208,7 @@
               </w:rPr>
               <w:t xml:space="preserve">Correo: </w:t>
             </w:r>
-            <w:hyperlink r:id="rId18" w:history="1">
+            <w:hyperlink r:id="rId19" w:history="1">
               <w:r>
                 <w:rPr>
                   <w:rStyle w:val="Hipervnculo"/>
@@ -7100,6 +7393,14 @@
                 <w:szCs w:val="18"/>
               </w:rPr>
             </w:pPr>
+            <w:r>
+              <w:rPr>
+                <w:rFonts w:ascii="Arial" w:hAnsi="Arial" w:cs="Arial"/>
+                <w:sz w:val="18"/>
+                <w:szCs w:val="18"/>
+              </w:rPr>
+              <w:t>Pasó</w:t>
+            </w:r>
           </w:p>
         </w:tc>
       </w:tr>

</xml_diff>